<commit_message>
Working scripts Sep 6
0 to 100, map to 2-D boxes, documentation
</commit_message>
<xml_diff>
--- a/reports/AWE Report Aug 10.docx
+++ b/reports/AWE Report Aug 10.docx
@@ -1488,6 +1488,7 @@
           <w:szCs w:val="24"/>
         </w:rPr>
       </w:pPr>
+      <w:proofErr w:type="gramStart"/>
       <w:r>
         <w:rPr>
           <w:rFonts w:ascii="Times New Roman" w:eastAsia="Times New Roman" w:hAnsi="Symbol" w:cs="Times New Roman"/>
@@ -1512,7 +1513,18 @@
           <w:sz w:val="24"/>
           <w:szCs w:val="24"/>
         </w:rPr>
-        <w:t xml:space="preserve">Creating the </w:t>
+        <w:t>Creating</w:t>
+      </w:r>
+      <w:proofErr w:type="gramEnd"/>
+      <w:r>
+        <w:rPr>
+          <w:rFonts w:ascii="Times New Roman" w:eastAsia="Times New Roman" w:hAnsi="Times New Roman" w:cs="Times New Roman"/>
+          <w:b/>
+          <w:bCs/>
+          <w:sz w:val="24"/>
+          <w:szCs w:val="24"/>
+        </w:rPr>
+        <w:t xml:space="preserve"> the </w:t>
       </w:r>
       <w:r>
         <w:rPr>
@@ -1563,9 +1575,19 @@
           <w:sz w:val="20"/>
           <w:szCs w:val="20"/>
         </w:rPr>
-        <w:t>dst_nc.createDimension</w:t>
+        <w:t>dst_</w:t>
+      </w:r>
+      <w:proofErr w:type="gramStart"/>
+      <w:r>
+        <w:rPr>
+          <w:rFonts w:ascii="Courier New" w:eastAsia="Times New Roman" w:hAnsi="Courier New" w:cs="Courier New"/>
+          <w:sz w:val="20"/>
+          <w:szCs w:val="20"/>
+        </w:rPr>
+        <w:t>nc.createDimension</w:t>
       </w:r>
       <w:proofErr w:type="spellEnd"/>
+      <w:proofErr w:type="gramEnd"/>
       <w:r>
         <w:rPr>
           <w:rFonts w:ascii="Courier New" w:eastAsia="Times New Roman" w:hAnsi="Courier New" w:cs="Courier New"/>
@@ -1626,6 +1648,7 @@
           <w:szCs w:val="24"/>
         </w:rPr>
       </w:pPr>
+      <w:proofErr w:type="gramStart"/>
       <w:r>
         <w:rPr>
           <w:rFonts w:ascii="Times New Roman" w:eastAsia="Times New Roman" w:hAnsi="Symbol" w:cs="Times New Roman"/>
@@ -1654,6 +1677,7 @@
         <w:t>MLCloud</w:t>
       </w:r>
       <w:proofErr w:type="spellEnd"/>
+      <w:proofErr w:type="gramEnd"/>
       <w:r>
         <w:rPr>
           <w:rFonts w:ascii="Times New Roman" w:eastAsia="Times New Roman" w:hAnsi="Times New Roman" w:cs="Times New Roman"/>
@@ -2636,6 +2660,7 @@
         <w:t>For each box with a shift, the corresponding original box is rolled by the specified number of frames (</w:t>
       </w:r>
       <w:proofErr w:type="spellStart"/>
+      <w:proofErr w:type="gramStart"/>
       <w:r>
         <w:rPr>
           <w:rStyle w:val="HTMLCode"/>
@@ -2644,6 +2669,7 @@
         <w:t>np.roll</w:t>
       </w:r>
       <w:proofErr w:type="spellEnd"/>
+      <w:proofErr w:type="gramEnd"/>
       <w:r>
         <w:t>), and any resulting gaps are filled with the nearest available value.</w:t>
       </w:r>
@@ -14986,7 +15012,15 @@
     <w:p/>
     <w:p>
       <w:r>
-        <w:t>Column names in CSV: Index(['Orbit #', 'File Name', 'Frames', 'Start3', 'End3', 'Start2', 'End2',</w:t>
+        <w:t xml:space="preserve">Column names in CSV: </w:t>
+      </w:r>
+      <w:proofErr w:type="gramStart"/>
+      <w:r>
+        <w:t>Index(</w:t>
+      </w:r>
+      <w:proofErr w:type="gramEnd"/>
+      <w:r>
+        <w:t>['Orbit #', 'File Name', 'Frames', 'Start3', 'End3', 'Start2', 'End2',</w:t>
       </w:r>
     </w:p>
     <w:p>
@@ -15108,6 +15142,9 @@
     </w:p>
     <w:p>
       <w:r>
+        <w:rPr>
+          <w:noProof/>
+        </w:rPr>
         <w:drawing>
           <wp:inline distT="0" distB="0" distL="0" distR="0" wp14:anchorId="537D2A9A" wp14:editId="6671161F">
             <wp:extent cx="4224969" cy="2909631"/>
@@ -15147,6 +15184,9 @@
     </w:p>
     <w:p>
       <w:r>
+        <w:rPr>
+          <w:noProof/>
+        </w:rPr>
         <w:lastRenderedPageBreak/>
         <w:drawing>
           <wp:inline distT="0" distB="0" distL="0" distR="0" wp14:anchorId="69C8A505" wp14:editId="44FB21D8">

</xml_diff>